<commit_message>
fix bug in method2: indexing continuous polyphones
</commit_message>
<xml_diff>
--- a/data/nlp_test_output.docx
+++ b/data/nlp_test_output.docx
@@ -11,7 +11,7 @@
           <w:rFonts w:ascii="宋体" w:hAnsi="宋体"/>
           <w:sz w:val="24"/>
         </w:rPr>
-        <w:t>这几(ji3)天心里颇不宁(ning4)静。今晚在院子里坐着(zhao2)乘(cheng2)凉(liang2)，忽然想起日日走过(guo4)的荷塘，在这满月的光里，总该另有一番(pan1)样子吧(ba1)。月亮渐渐地(di4)升高了(liao3)，墙外马路上孩子们的欢笑，已经听不见(xian4)了(liao3)；妻在屋里拍着(zhuo2)闰儿(er2)，迷迷糊((hu2)hu2)糊地(di4)哼着(zhao2)眠歌。我悄((qiao3)qiao3)悄地(di4)披了(liao3)大(dai4)衫，带上门出去。</w:t>
+        <w:t>这(zhè)几(jī)天心里(lǐ)颇不宁(níng)静。今晚在院子里(lǐ)坐着(zhuó)乘(chéng)凉(liáng)，忽然想起日日走过(guò)的(de)荷(hé)塘，在这(zhè)满月的(de)光里(lǐ)，总该另有(yǒu)一番(fān)样子吧(bā)。月亮渐(jiàn)渐(jiàn)地(de)升高了(le)，墙外马路上(shàng)孩子们的(de)欢笑，已(yǐ)经(jīng)听不见(jiàn)了(le)；妻(qī)在屋里(lǐ)拍着(zhe)闰儿，迷迷糊(hú)糊(hú)地(de)哼(hēng)着(zhuó)眠歌。我悄(qiāo)悄(qiāo)地(de)披了(le)大(dà)衫，带上(shàng)门出去。</w:t>
       </w:r>
     </w:p>
     <w:p>
@@ -23,7 +23,7 @@
           <w:rFonts w:ascii="宋体" w:hAnsi="宋体"/>
           <w:sz w:val="24"/>
         </w:rPr>
-        <w:t>沿着(zhuo2)荷塘，是一条曲(qu3)折(zhe1)的小煤屑路。这是一条幽僻的路；白天也少(shao3)人走，夜晚更(geng1)加寂寞。荷塘四面，长着(zhuo2)许多树，蓊[weng3]蓊[weng3]郁郁的。路的一旁，是些杨柳，和(huo4)一些不知道名字的树。没(mei2)有月光的晚上，这路上阴森森的，有些怕人。今晚却很好(hao3)，虽然月光也还(huan2)是淡淡的。</w:t>
+        <w:t>沿(yán)着(zháo)荷(hé)塘，是一条曲(qū)折(zhé)的(de)小煤屑路。这(zhè)是一条幽僻的(de)路；白天也少(shào)人走，夜晚更(gēng)加寂寞。荷(hé)塘四面，长(cháng)着(zhe)许多树，蓊[weng3]蓊[weng3]郁郁的(de)。路的(dì)一旁，是些杨柳，和(hé)一些不知道名字的(de)树。没(méi)有(yǒu)月光的(de)晚上(shàng)，这(zhè)路上(shàng)阴森森的(de)，有(yǒu)些怕人。今晚却很好(hǎo)，虽然月光也还(huán)是淡淡的(de)。</w:t>
       </w:r>
     </w:p>
     <w:p>
@@ -35,7 +35,7 @@
           <w:rFonts w:ascii="宋体" w:hAnsi="宋体"/>
           <w:sz w:val="24"/>
         </w:rPr>
-        <w:t>路上只(zhi3)我一个(ge4)人，背(bei1)着(zh(zhuo2)uo2)手踱着。这一片天地(di4)好(hao4)像是我的；我也像超出了(liao3)平常的自己，到了(liao3)另一个(ge4)世界里。我爱热闹，也爱冷静；爱群居，也爱独处(chu3)。</w:t>
+        <w:t>路上(shàng)只(zhǐ)我一个(gè)人，背(bēi)着(zhe)手踱着(zhe)。这(zhè)一片(piàn)天地(de)好(hào)像是我的(de)；我也像超出了(xi)平常的(de)自己，到了(le)另一个(gè)世界里(lǐ)。我爱热闹，也爱冷静；爱群居，也爱独处(chù)。</w:t>
       </w:r>
     </w:p>
     <w:p>
@@ -47,7 +47,7 @@
           <w:rFonts w:ascii="宋体" w:hAnsi="宋体"/>
           <w:sz w:val="24"/>
         </w:rPr>
-        <w:t>像今晚上，一个(ge4)人在这苍茫的月下，什(shi2)么都(du1)可(ke4)以想，什(shi2)么都(du1)可(ke4)以不想，便(pian2)觉(jue2)是个(ge4)自由的人。白天里一定要(yao1)做的事，一定要(yao1)说(shuo1)的话，现 在都(du1)可(ke3)不理。这是独处(ch(chu4)u3)的妙处，我且受用这无边的荷香月色(se4)好(hao4)了(liao3)。</w:t>
+        <w:t>像今晚上(shang)，一个(gè)人在这(zhè)苍茫的(de)月下，什(shí)么(me)都(dōu)可(kě)以想，什(shí)么(me)都(dū)可(kě)以不想，便(biàn)觉(jué)是个(gè)自由的(de)人。白天里(lǐ)一定要(yào)做的(de)事，一定要(yāo)说(shuō)的(de)话，现 在都(dū)可(kě)不理。这(zhè)是独处(chù)的(de)妙处(chù)，我且(qiě)受用这(zhè)无(wú)边(biān)的(de)荷(hé)香月色(sè)好(hǎo)了(liǎo)。</w:t>
       </w:r>
     </w:p>
     <w:p>
@@ -59,7 +59,7 @@
           <w:rFonts w:ascii="宋体" w:hAnsi="宋体"/>
           <w:sz w:val="24"/>
         </w:rPr>
-        <w:t>曲((qu3)qu3)曲折((zhe1)zhe1)折的荷塘上面，弥望的是田田的叶子。叶子出水很高，像亭亭的舞女的裙。层层的叶子中(zhong4)间(jian4)，零星地(di4)点缀着(zhao2)些白花，有袅[niao3]娜(na4)地(di4)开着(zhuo2)的，有羞涩[se4]地(di4)打着(zhuo2)朵儿(er2)的；正(zheng4)如一粒粒的明珠，又如碧天里的星星，又如刚出浴的美人。微风过(guo4)处(chu4)，送来缕缕清香，仿佛(fu2)远处(chu4)高楼上渺[miao3]茫的歌声似(si4)的。</w:t>
+        <w:t>曲(qū)曲(qū)折(zhé)折(zhé)的(de)荷(hé)塘上(shàng)面，弥望的(de)是田田的(de)叶(yè)子。叶(yè)子出水很高，像亭亭的(dì)舞女的(dì)裙。层层的(de)叶(yè)子中(zhōng)间(jiān)，零星地(dì)点缀着(zháo)些白花，有(yǒu)袅[niao3]娜(nà)地(dì)开着(zhe)的(de)，有(yǒu)羞涩[se4]地(dì)打(dǎ)着(zhe)朵儿的(de)；正(zhèng)如一粒粒的(de)明珠，又如碧天里(lǐ)的(de)星星，又如刚出浴的(de)美人。微风过(guò)处(chù)，送来缕缕清香，仿佛(fó)远处(chù)高楼上(shàng)渺[miao3]茫的(de)歌声似(sì)的(de)。</w:t>
       </w:r>
     </w:p>
     <w:p>
@@ -71,7 +71,7 @@
           <w:rFonts w:ascii="宋体" w:hAnsi="宋体"/>
           <w:sz w:val="24"/>
         </w:rPr>
-        <w:t>忽然想起采莲的事情来了(liao3)。采莲是江南的旧俗，似(si4)乎很早就有，而六朝(zhao1)时为(wei2)盛；从诗歌里可(ke3)以约略知道。采莲的是少(shao3)年的女子，她们是荡着(zhuo2)小船，唱着(zhuo2)艳歌去的。采莲人不用说(shuo1)很多，还(huan2)有看(kan4)采莲的人。那是一个(ge4)热闹的季节(jie2)，也是一个(ge4)风流的季节(jie2)。梁元帝《采莲赋》里说(shui4)得(de2)好(hao3)：</w:t>
+        <w:t>忽然想起采(cǎi)莲的(de)事情来了(liǎo)。采(cǎi)莲是江南(nán)的(de)旧俗，似(sì)乎很早就有(yǒu)，而六(liù)朝(zhāo)时为(wéi)盛(shèng)；从(cóng)诗歌里(lǐ)可(kě)以约(yuē)略知道。采(cǎi)莲的(de)是少(shǎo)年的(de)女子，她们是荡着(zháo)小船，唱着(zhuó)艳歌去的(de)。采(cǎi)莲人不用说(shuō)很多，还(huán)有(yǒu)看(kàn)采(cǎi)莲的(de)人。那(nà)是一个(gè)热闹的(de)季节(jié)，也是一个(gè)风流的(de)季节(jié)。梁元帝《采(cǎi)莲赋》里(lǐ)说(shuō)得(dé)好(hào)：</w:t>
       </w:r>
     </w:p>
     <w:p>
@@ -83,7 +83,7 @@
           <w:rFonts w:ascii="宋体" w:hAnsi="宋体"/>
           <w:sz w:val="24"/>
         </w:rPr>
-        <w:t>于是妖童媛[yuan2](yuan4)女，荡舟心许；鷁首徐回，兼传(zhuan4)羽杯；棹[zhuo1]将(jiang4)移而藻挂，船欲动而萍开。尔其纤(xian1)腰束素，迁延顾步；夏始春余，叶嫩花初，恐沾裳而浅(qian3)笑，畏倾船而敛裾[ju1]。</w:t>
+        <w:t>于是妖童媛[yuan2](yuán)女，荡舟心许；鷁首徐回，兼传(chuán)羽杯；棹[zhuo1]将(jiāng)移而藻挂，船欲动而萍开。尔其(qí)纤(xiān)腰束素，迁延顾步；夏始春余，叶(yè)嫩花初，恐沾裳而浅(qiǎn)笑，畏倾船而敛裾[ju1]。</w:t>
       </w:r>
     </w:p>
     <w:p>
@@ -95,7 +95,7 @@
           <w:rFonts w:ascii="宋体" w:hAnsi="宋体"/>
           <w:sz w:val="24"/>
         </w:rPr>
-        <w:t>可(ke3)见(xian4)当(dang1)时嬉[xi1]游的光景了(liao3)。这真是有趣的事，可(ke3)惜我们现在早已无福消受了(liao3)。</w:t>
+        <w:t>可(kě)见(jiàn)当(dàng)时嬉[xi1]游的(de)光景了(le)。这(zhè)真是有(yǒu)趣(qù)的(de)事，可(kě)惜我们现在早已(yǐ)无(wú)福消受了(le)。</w:t>
       </w:r>
     </w:p>
     <w:p>
@@ -107,7 +107,7 @@
           <w:rFonts w:ascii="宋体" w:hAnsi="宋体"/>
           <w:sz w:val="24"/>
         </w:rPr>
-        <w:t>去朝(zhao1)阳区(qu1)看(zhao1)(kan4)朝阳。</w:t>
+        <w:t>去朝(cháo)阳区(qū)看(kàn)朝(cháo)阳。</w:t>
       </w:r>
     </w:p>
     <w:p>
@@ -119,7 +119,7 @@
           <w:rFonts w:ascii="宋体" w:hAnsi="宋体"/>
           <w:sz w:val="24"/>
         </w:rPr>
-        <w:t>他勤奋好(hao3)学，总是取得(de2)好(hao3)成绩。</w:t>
+        <w:t>他勤奋好(hào)学，总是取得(dé)好(hǎo)成绩。</w:t>
       </w:r>
     </w:p>
     <w:p>
@@ -131,7 +131,7 @@
           <w:rFonts w:ascii="宋体" w:hAnsi="宋体"/>
           <w:sz w:val="24"/>
         </w:rPr>
-        <w:t>我应(ying4)该把(ba3)东西准备得((ying4)dei3)一应俱全。</w:t>
+        <w:t>我应(yìng)该把(bǎ)东西准备得(dé)一应(yìng)俱(jū)全。</w:t>
       </w:r>
     </w:p>
     <w:sectPr>

</xml_diff>